<commit_message>
Updated the Acceptance Test document
</commit_message>
<xml_diff>
--- a/Sprint 3/AcceptanceTest.docx
+++ b/Sprint 3/AcceptanceTest.docx
@@ -399,7 +399,23 @@
                 <w:rFonts w:ascii="Times New Roman" w:hAnsi="Times New Roman" w:cs="Times New Roman"/>
                 <w:lang w:val="en-CA"/>
               </w:rPr>
-              <w:t>User creates an account with information similar to database.</w:t>
+              <w:t xml:space="preserve">User creates an account with information </w:t>
+            </w:r>
+            <w:proofErr w:type="gramStart"/>
+            <w:r>
+              <w:rPr>
+                <w:rFonts w:ascii="Times New Roman" w:hAnsi="Times New Roman" w:cs="Times New Roman"/>
+                <w:lang w:val="en-CA"/>
+              </w:rPr>
+              <w:t>similar to</w:t>
+            </w:r>
+            <w:proofErr w:type="gramEnd"/>
+            <w:r>
+              <w:rPr>
+                <w:rFonts w:ascii="Times New Roman" w:hAnsi="Times New Roman" w:cs="Times New Roman"/>
+                <w:lang w:val="en-CA"/>
+              </w:rPr>
+              <w:t xml:space="preserve"> database.</w:t>
             </w:r>
           </w:p>
         </w:tc>
@@ -3427,8 +3443,17 @@
                 <w:rFonts w:ascii="Times New Roman" w:hAnsi="Times New Roman" w:cs="Times New Roman"/>
                 <w:lang w:val="en-CA"/>
               </w:rPr>
-              <w:t>User is on the login page .</w:t>
-            </w:r>
+              <w:t xml:space="preserve">User is on the login </w:t>
+            </w:r>
+            <w:proofErr w:type="gramStart"/>
+            <w:r>
+              <w:rPr>
+                <w:rFonts w:ascii="Times New Roman" w:hAnsi="Times New Roman" w:cs="Times New Roman"/>
+                <w:lang w:val="en-CA"/>
+              </w:rPr>
+              <w:t>page .</w:t>
+            </w:r>
+            <w:proofErr w:type="gramEnd"/>
           </w:p>
         </w:tc>
         <w:tc>
@@ -3974,7 +3999,23 @@
                 <w:rFonts w:ascii="Times New Roman" w:hAnsi="Times New Roman" w:cs="Times New Roman"/>
                 <w:lang w:val="en-CA"/>
               </w:rPr>
-              <w:t>Respective item get added to cart AND database is updated.</w:t>
+              <w:t xml:space="preserve">Respective item </w:t>
+            </w:r>
+            <w:proofErr w:type="gramStart"/>
+            <w:r>
+              <w:rPr>
+                <w:rFonts w:ascii="Times New Roman" w:hAnsi="Times New Roman" w:cs="Times New Roman"/>
+                <w:lang w:val="en-CA"/>
+              </w:rPr>
+              <w:t>get</w:t>
+            </w:r>
+            <w:proofErr w:type="gramEnd"/>
+            <w:r>
+              <w:rPr>
+                <w:rFonts w:ascii="Times New Roman" w:hAnsi="Times New Roman" w:cs="Times New Roman"/>
+                <w:lang w:val="en-CA"/>
+              </w:rPr>
+              <w:t xml:space="preserve"> added to cart AND database is updated.</w:t>
             </w:r>
           </w:p>
         </w:tc>
@@ -5067,7 +5108,7 @@
           </w:tcPr>
           <w:p>
             <w:pPr>
-              <w:jc w:val="both"/>
+              <w:jc w:val="center"/>
               <w:rPr>
                 <w:rFonts w:ascii="Times New Roman" w:hAnsi="Times New Roman" w:cs="Times New Roman"/>
                 <w:lang w:val="en-CA"/>

</xml_diff>